<commit_message>
subiendo diagrama de clase
</commit_message>
<xml_diff>
--- a/DOCUMENTACION.docx
+++ b/DOCUMENTACION.docx
@@ -8103,6 +8103,52 @@
     </w:p>
     <w:p>
       <w:bookmarkStart w:id="8" w:name="_GoBack"/>
+      <w:r>
+        <w:rPr>
+          <w:noProof/>
+        </w:rPr>
+        <w:drawing>
+          <wp:inline distT="0" distB="0" distL="0" distR="0" wp14:anchorId="47FEB989" wp14:editId="34DC36C0">
+            <wp:extent cx="5400040" cy="5842635"/>
+            <wp:effectExtent l="0" t="0" r="0" b="5715"/>
+            <wp:docPr id="3" name="Imagen 3"/>
+            <wp:cNvGraphicFramePr>
+              <a:graphicFrameLocks xmlns:a="http://schemas.openxmlformats.org/drawingml/2006/main" noChangeAspect="1"/>
+            </wp:cNvGraphicFramePr>
+            <a:graphic xmlns:a="http://schemas.openxmlformats.org/drawingml/2006/main">
+              <a:graphicData uri="http://schemas.openxmlformats.org/drawingml/2006/picture">
+                <pic:pic xmlns:pic="http://schemas.openxmlformats.org/drawingml/2006/picture">
+                  <pic:nvPicPr>
+                    <pic:cNvPr id="3" name="PROYECTO Diagrama de clases.png"/>
+                    <pic:cNvPicPr/>
+                  </pic:nvPicPr>
+                  <pic:blipFill>
+                    <a:blip r:embed="rId10" cstate="print">
+                      <a:extLst>
+                        <a:ext uri="{28A0092B-C50C-407E-A947-70E740481C1C}">
+                          <a14:useLocalDpi xmlns:a14="http://schemas.microsoft.com/office/drawing/2010/main" val="0"/>
+                        </a:ext>
+                      </a:extLst>
+                    </a:blip>
+                    <a:stretch>
+                      <a:fillRect/>
+                    </a:stretch>
+                  </pic:blipFill>
+                  <pic:spPr>
+                    <a:xfrm>
+                      <a:off x="0" y="0"/>
+                      <a:ext cx="5400040" cy="5842635"/>
+                    </a:xfrm>
+                    <a:prstGeom prst="rect">
+                      <a:avLst/>
+                    </a:prstGeom>
+                  </pic:spPr>
+                </pic:pic>
+              </a:graphicData>
+            </a:graphic>
+          </wp:inline>
+        </w:drawing>
+      </w:r>
       <w:bookmarkEnd w:id="8"/>
     </w:p>
     <w:p>
@@ -8145,7 +8191,7 @@
                     <pic:cNvPicPr/>
                   </pic:nvPicPr>
                   <pic:blipFill rotWithShape="1">
-                    <a:blip r:embed="rId10" cstate="print">
+                    <a:blip r:embed="rId11" cstate="print">
                       <a:extLst>
                         <a:ext uri="{28A0092B-C50C-407E-A947-70E740481C1C}">
                           <a14:useLocalDpi xmlns:a14="http://schemas.microsoft.com/office/drawing/2010/main" val="0"/>
@@ -8218,7 +8264,7 @@
                     <pic:cNvPicPr/>
                   </pic:nvPicPr>
                   <pic:blipFill>
-                    <a:blip r:embed="rId11">
+                    <a:blip r:embed="rId12">
                       <a:extLst>
                         <a:ext uri="{28A0092B-C50C-407E-A947-70E740481C1C}">
                           <a14:useLocalDpi xmlns:a14="http://schemas.microsoft.com/office/drawing/2010/main" val="0"/>
@@ -8280,7 +8326,7 @@
                     <pic:cNvPicPr/>
                   </pic:nvPicPr>
                   <pic:blipFill>
-                    <a:blip r:embed="rId12" cstate="print">
+                    <a:blip r:embed="rId13" cstate="print">
                       <a:extLst>
                         <a:ext uri="{28A0092B-C50C-407E-A947-70E740481C1C}">
                           <a14:useLocalDpi xmlns:a14="http://schemas.microsoft.com/office/drawing/2010/main" val="0"/>
@@ -8336,7 +8382,7 @@
                     <pic:cNvPicPr/>
                   </pic:nvPicPr>
                   <pic:blipFill>
-                    <a:blip r:embed="rId13">
+                    <a:blip r:embed="rId14">
                       <a:extLst>
                         <a:ext uri="{28A0092B-C50C-407E-A947-70E740481C1C}">
                           <a14:useLocalDpi xmlns:a14="http://schemas.microsoft.com/office/drawing/2010/main" val="0"/>
@@ -8396,7 +8442,7 @@
                     <pic:cNvPicPr/>
                   </pic:nvPicPr>
                   <pic:blipFill>
-                    <a:blip r:embed="rId14">
+                    <a:blip r:embed="rId15">
                       <a:extLst>
                         <a:ext uri="{28A0092B-C50C-407E-A947-70E740481C1C}">
                           <a14:useLocalDpi xmlns:a14="http://schemas.microsoft.com/office/drawing/2010/main" val="0"/>
@@ -8449,7 +8495,7 @@
                     <pic:cNvPicPr/>
                   </pic:nvPicPr>
                   <pic:blipFill>
-                    <a:blip r:embed="rId15">
+                    <a:blip r:embed="rId16">
                       <a:extLst>
                         <a:ext uri="{28A0092B-C50C-407E-A947-70E740481C1C}">
                           <a14:useLocalDpi xmlns:a14="http://schemas.microsoft.com/office/drawing/2010/main" val="0"/>
@@ -8531,7 +8577,7 @@
                     <pic:cNvPicPr/>
                   </pic:nvPicPr>
                   <pic:blipFill>
-                    <a:blip r:embed="rId16">
+                    <a:blip r:embed="rId17">
                       <a:extLst>
                         <a:ext uri="{28A0092B-C50C-407E-A947-70E740481C1C}">
                           <a14:useLocalDpi xmlns:a14="http://schemas.microsoft.com/office/drawing/2010/main" val="0"/>
@@ -8564,7 +8610,7 @@
     <w:p/>
     <w:p/>
     <w:sectPr>
-      <w:footerReference w:type="default" r:id="rId17"/>
+      <w:footerReference w:type="default" r:id="rId18"/>
       <w:pgSz w:w="11906" w:h="16838"/>
       <w:pgMar w:top="1417" w:right="1701" w:bottom="1417" w:left="1701" w:header="720" w:footer="720" w:gutter="0"/>
       <w:pgNumType w:start="0"/>
@@ -12483,7 +12529,7 @@
 </file>
 
 <file path=customXml/itemProps2.xml><?xml version="1.0" encoding="utf-8"?>
-<ds:datastoreItem xmlns:ds="http://schemas.openxmlformats.org/officeDocument/2006/customXml" ds:itemID="{854AB632-1235-4303-9CAF-A5E9D44BB4C5}">
+<ds:datastoreItem xmlns:ds="http://schemas.openxmlformats.org/officeDocument/2006/customXml" ds:itemID="{6FE5E886-2B96-415C-A53B-40E02F3D6F7F}">
   <ds:schemaRefs>
     <ds:schemaRef ds:uri="http://schemas.openxmlformats.org/officeDocument/2006/bibliography"/>
   </ds:schemaRefs>

</xml_diff>

<commit_message>
subiendo diagrama de clase en png y pdg
</commit_message>
<xml_diff>
--- a/DOCUMENTACION.docx
+++ b/DOCUMENTACION.docx
@@ -1396,6 +1396,17 @@
                                     <w:szCs w:val="18"/>
                                   </w:rPr>
                                 </w:pPr>
+                              </w:p>
+                              <w:p/>
+                              <w:p>
+                                <w:pPr>
+                                  <w:pStyle w:val="Sinespaciado"/>
+                                  <w:rPr>
+                                    <w:color w:val="7F7F7F" w:themeColor="text1" w:themeTint="80"/>
+                                    <w:sz w:val="18"/>
+                                    <w:szCs w:val="18"/>
+                                  </w:rPr>
+                                </w:pPr>
                                 <w:sdt>
                                   <w:sdtPr>
                                     <w:rPr>
@@ -1429,45 +1440,8 @@
                                     <w:sz w:val="18"/>
                                     <w:szCs w:val="18"/>
                                   </w:rPr>
-                                  <w:t xml:space="preserve"> | GRUPO 4</w:t>
+                                  <w:t xml:space="preserve"> </w:t>
                                 </w:r>
-                              </w:p>
-                              <w:p/>
-                              <w:p>
-                                <w:pPr>
-                                  <w:pStyle w:val="Sinespaciado"/>
-                                  <w:rPr>
-                                    <w:color w:val="7F7F7F" w:themeColor="text1" w:themeTint="80"/>
-                                    <w:sz w:val="18"/>
-                                    <w:szCs w:val="18"/>
-                                  </w:rPr>
-                                </w:pPr>
-                                <w:sdt>
-                                  <w:sdtPr>
-                                    <w:rPr>
-                                      <w:caps/>
-                                      <w:color w:val="7F7F7F" w:themeColor="text1" w:themeTint="80"/>
-                                      <w:sz w:val="18"/>
-                                      <w:szCs w:val="18"/>
-                                    </w:rPr>
-                                    <w:alias w:val="Compañía"/>
-                                    <w:tag w:val=""/>
-                                    <w:id w:val="-1880927279"/>
-                                    <w:dataBinding w:prefixMappings="xmlns:ns0='http://schemas.openxmlformats.org/officeDocument/2006/extended-properties' " w:xpath="/ns0:Properties[1]/ns0:Company[1]" w:storeItemID="{6668398D-A668-4E3E-A5EB-62B293D839F1}"/>
-                                    <w:text/>
-                                  </w:sdtPr>
-                                  <w:sdtContent>
-                                    <w:r>
-                                      <w:rPr>
-                                        <w:caps/>
-                                        <w:color w:val="7F7F7F" w:themeColor="text1" w:themeTint="80"/>
-                                        <w:sz w:val="18"/>
-                                        <w:szCs w:val="18"/>
-                                      </w:rPr>
-                                      <w:t>proyecto primer parcial</w:t>
-                                    </w:r>
-                                  </w:sdtContent>
-                                </w:sdt>
                                 <w:r>
                                   <w:rPr>
                                     <w:caps/>
@@ -1475,7 +1449,16 @@
                                     <w:sz w:val="18"/>
                                     <w:szCs w:val="18"/>
                                   </w:rPr>
-                                  <w:t xml:space="preserve"> | GRUPO 4</w:t>
+                                  <w:t xml:space="preserve">| </w:t>
+                                </w:r>
+                                <w:r>
+                                  <w:rPr>
+                                    <w:caps/>
+                                    <w:color w:val="7F7F7F" w:themeColor="text1" w:themeTint="80"/>
+                                    <w:sz w:val="18"/>
+                                    <w:szCs w:val="18"/>
+                                  </w:rPr>
+                                  <w:t>GRUPO 4</w:t>
                                 </w:r>
                               </w:p>
                             </w:txbxContent>
@@ -1503,6 +1486,17 @@
                   <v:shape w14:anchorId="47935A11" id="Cuadro de texto 128" o:spid="_x0000_s1031" type="#_x0000_t202" style="position:absolute;margin-left:0;margin-top:0;width:453pt;height:11.5pt;z-index:251658243;visibility:visible;mso-wrap-style:square;mso-width-percent:1154;mso-height-percent:0;mso-wrap-distance-left:9pt;mso-wrap-distance-top:0;mso-wrap-distance-right:9pt;mso-wrap-distance-bottom:0;mso-position-horizontal:center;mso-position-horizontal-relative:page;mso-position-vertical:bottom;mso-position-vertical-relative:margin;mso-width-percent:1154;mso-height-percent:0;mso-width-relative:margin;mso-height-relative:margin;v-text-anchor:bottom" o:gfxdata="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" filled="f" stroked="f" strokeweight=".5pt">
                     <v:textbox style="mso-fit-shape-to-text:t" inset="1in,0,86.4pt,0">
                       <w:txbxContent>
+                        <w:p>
+                          <w:pPr>
+                            <w:pStyle w:val="Sinespaciado"/>
+                            <w:rPr>
+                              <w:color w:val="7F7F7F" w:themeColor="text1" w:themeTint="80"/>
+                              <w:sz w:val="18"/>
+                              <w:szCs w:val="18"/>
+                            </w:rPr>
+                          </w:pPr>
+                        </w:p>
+                        <w:p/>
                         <w:p>
                           <w:pPr>
                             <w:pStyle w:val="Sinespaciado"/>
@@ -1545,45 +1539,8 @@
                               <w:sz w:val="18"/>
                               <w:szCs w:val="18"/>
                             </w:rPr>
-                            <w:t xml:space="preserve"> | GRUPO 4</w:t>
+                            <w:t xml:space="preserve"> </w:t>
                           </w:r>
-                        </w:p>
-                        <w:p/>
-                        <w:p>
-                          <w:pPr>
-                            <w:pStyle w:val="Sinespaciado"/>
-                            <w:rPr>
-                              <w:color w:val="7F7F7F" w:themeColor="text1" w:themeTint="80"/>
-                              <w:sz w:val="18"/>
-                              <w:szCs w:val="18"/>
-                            </w:rPr>
-                          </w:pPr>
-                          <w:sdt>
-                            <w:sdtPr>
-                              <w:rPr>
-                                <w:caps/>
-                                <w:color w:val="7F7F7F" w:themeColor="text1" w:themeTint="80"/>
-                                <w:sz w:val="18"/>
-                                <w:szCs w:val="18"/>
-                              </w:rPr>
-                              <w:alias w:val="Compañía"/>
-                              <w:tag w:val=""/>
-                              <w:id w:val="-1880927279"/>
-                              <w:dataBinding w:prefixMappings="xmlns:ns0='http://schemas.openxmlformats.org/officeDocument/2006/extended-properties' " w:xpath="/ns0:Properties[1]/ns0:Company[1]" w:storeItemID="{6668398D-A668-4E3E-A5EB-62B293D839F1}"/>
-                              <w:text/>
-                            </w:sdtPr>
-                            <w:sdtContent>
-                              <w:r>
-                                <w:rPr>
-                                  <w:caps/>
-                                  <w:color w:val="7F7F7F" w:themeColor="text1" w:themeTint="80"/>
-                                  <w:sz w:val="18"/>
-                                  <w:szCs w:val="18"/>
-                                </w:rPr>
-                                <w:t>proyecto primer parcial</w:t>
-                              </w:r>
-                            </w:sdtContent>
-                          </w:sdt>
                           <w:r>
                             <w:rPr>
                               <w:caps/>
@@ -1591,7 +1548,16 @@
                               <w:sz w:val="18"/>
                               <w:szCs w:val="18"/>
                             </w:rPr>
-                            <w:t xml:space="preserve"> | GRUPO 4</w:t>
+                            <w:t xml:space="preserve">| </w:t>
+                          </w:r>
+                          <w:r>
+                            <w:rPr>
+                              <w:caps/>
+                              <w:color w:val="7F7F7F" w:themeColor="text1" w:themeTint="80"/>
+                              <w:sz w:val="18"/>
+                              <w:szCs w:val="18"/>
+                            </w:rPr>
+                            <w:t>GRUPO 4</w:t>
                           </w:r>
                         </w:p>
                       </w:txbxContent>
@@ -1703,6 +1669,7 @@
                                         <w:color w:val="FFFFFF" w:themeColor="background1"/>
                                         <w:sz w:val="24"/>
                                         <w:szCs w:val="24"/>
+                                        <w:lang w:val="es-ES"/>
                                       </w:rPr>
                                       <w:t>2019</w:t>
                                     </w:r>
@@ -1710,46 +1677,17 @@
                                 </w:sdtContent>
                               </w:sdt>
                               <w:p/>
-                              <w:sdt>
-                                <w:sdtPr>
+                              <w:p>
+                                <w:pPr>
+                                  <w:pStyle w:val="Sinespaciado"/>
+                                  <w:jc w:val="right"/>
                                   <w:rPr>
                                     <w:color w:val="FFFFFF" w:themeColor="background1"/>
                                     <w:sz w:val="24"/>
                                     <w:szCs w:val="24"/>
                                   </w:rPr>
-                                  <w:alias w:val="Año"/>
-                                  <w:tag w:val=""/>
-                                  <w:id w:val="1595126926"/>
-                                  <w:dataBinding w:prefixMappings="xmlns:ns0='http://schemas.microsoft.com/office/2006/coverPageProps' " w:xpath="/ns0:CoverPageProperties[1]/ns0:PublishDate[1]" w:storeItemID="{55AF091B-3C7A-41E3-B477-F2FDAA23CFDA}"/>
-                                  <w:date w:fullDate="2019-01-01T00:00:00Z">
-                                    <w:dateFormat w:val="yyyy"/>
-                                    <w:lid w:val="es-ES"/>
-                                    <w:storeMappedDataAs w:val="dateTime"/>
-                                    <w:calendar w:val="gregorian"/>
-                                  </w:date>
-                                </w:sdtPr>
-                                <w:sdtContent>
-                                  <w:p>
-                                    <w:pPr>
-                                      <w:pStyle w:val="Sinespaciado"/>
-                                      <w:jc w:val="right"/>
-                                      <w:rPr>
-                                        <w:color w:val="FFFFFF" w:themeColor="background1"/>
-                                        <w:sz w:val="24"/>
-                                        <w:szCs w:val="24"/>
-                                      </w:rPr>
-                                    </w:pPr>
-                                    <w:r>
-                                      <w:rPr>
-                                        <w:color w:val="FFFFFF" w:themeColor="background1"/>
-                                        <w:sz w:val="24"/>
-                                        <w:szCs w:val="24"/>
-                                      </w:rPr>
-                                      <w:t>2019</w:t>
-                                    </w:r>
-                                  </w:p>
-                                </w:sdtContent>
-                              </w:sdt>
+                                </w:pPr>
+                              </w:p>
                             </w:txbxContent>
                           </wps:txbx>
                           <wps:bodyPr rot="0" spcFirstLastPara="0" vertOverflow="overflow" horzOverflow="overflow" vert="horz" wrap="square" lIns="45720" tIns="45720" rIns="45720" bIns="45720" numCol="1" spcCol="0" rtlCol="0" fromWordArt="0" anchor="b" anchorCtr="0" forceAA="0" compatLnSpc="1">
@@ -1810,6 +1748,7 @@
                                   <w:color w:val="FFFFFF" w:themeColor="background1"/>
                                   <w:sz w:val="24"/>
                                   <w:szCs w:val="24"/>
+                                  <w:lang w:val="es-ES"/>
                                 </w:rPr>
                                 <w:t>2019</w:t>
                               </w:r>
@@ -1817,46 +1756,17 @@
                           </w:sdtContent>
                         </w:sdt>
                         <w:p/>
-                        <w:sdt>
-                          <w:sdtPr>
+                        <w:p>
+                          <w:pPr>
+                            <w:pStyle w:val="Sinespaciado"/>
+                            <w:jc w:val="right"/>
                             <w:rPr>
                               <w:color w:val="FFFFFF" w:themeColor="background1"/>
                               <w:sz w:val="24"/>
                               <w:szCs w:val="24"/>
                             </w:rPr>
-                            <w:alias w:val="Año"/>
-                            <w:tag w:val=""/>
-                            <w:id w:val="1595126926"/>
-                            <w:dataBinding w:prefixMappings="xmlns:ns0='http://schemas.microsoft.com/office/2006/coverPageProps' " w:xpath="/ns0:CoverPageProperties[1]/ns0:PublishDate[1]" w:storeItemID="{55AF091B-3C7A-41E3-B477-F2FDAA23CFDA}"/>
-                            <w:date w:fullDate="2019-01-01T00:00:00Z">
-                              <w:dateFormat w:val="yyyy"/>
-                              <w:lid w:val="es-ES"/>
-                              <w:storeMappedDataAs w:val="dateTime"/>
-                              <w:calendar w:val="gregorian"/>
-                            </w:date>
-                          </w:sdtPr>
-                          <w:sdtContent>
-                            <w:p>
-                              <w:pPr>
-                                <w:pStyle w:val="Sinespaciado"/>
-                                <w:jc w:val="right"/>
-                                <w:rPr>
-                                  <w:color w:val="FFFFFF" w:themeColor="background1"/>
-                                  <w:sz w:val="24"/>
-                                  <w:szCs w:val="24"/>
-                                </w:rPr>
-                              </w:pPr>
-                              <w:r>
-                                <w:rPr>
-                                  <w:color w:val="FFFFFF" w:themeColor="background1"/>
-                                  <w:sz w:val="24"/>
-                                  <w:szCs w:val="24"/>
-                                </w:rPr>
-                                <w:t>2019</w:t>
-                              </w:r>
-                            </w:p>
-                          </w:sdtContent>
-                        </w:sdt>
+                          </w:pPr>
+                        </w:p>
                       </w:txbxContent>
                     </v:textbox>
                     <w10:wrap anchorx="margin" anchory="page"/>
@@ -1901,7 +1811,15 @@
             <w:rPr>
               <w:lang w:val="es-ES"/>
             </w:rPr>
-            <w:t>Contenido</w:t>
+            <w:t>Cont</w:t>
+          </w:r>
+          <w:bookmarkStart w:id="4" w:name="_GoBack"/>
+          <w:bookmarkEnd w:id="4"/>
+          <w:r>
+            <w:rPr>
+              <w:lang w:val="es-ES"/>
+            </w:rPr>
+            <w:t>enido</w:t>
           </w:r>
         </w:p>
         <w:p>
@@ -2354,12 +2272,12 @@
       <w:pPr>
         <w:pStyle w:val="Ttulo1"/>
       </w:pPr>
-      <w:bookmarkStart w:id="4" w:name="_Toc12571394"/>
+      <w:bookmarkStart w:id="5" w:name="_Toc12571394"/>
       <w:r>
         <w:lastRenderedPageBreak/>
         <w:t>DESCRIPCION DE NUESTRA PROPUESTA</w:t>
       </w:r>
-      <w:bookmarkEnd w:id="4"/>
+      <w:bookmarkEnd w:id="5"/>
     </w:p>
     <w:p/>
     <w:p>
@@ -2634,12 +2552,12 @@
       <w:pPr>
         <w:pStyle w:val="Ttulo1"/>
       </w:pPr>
-      <w:bookmarkStart w:id="5" w:name="_Toc12571395"/>
+      <w:bookmarkStart w:id="6" w:name="_Toc12571395"/>
       <w:r>
         <w:lastRenderedPageBreak/>
         <w:t>DIAGRAMA DE CASOS DE USO</w:t>
       </w:r>
-      <w:bookmarkEnd w:id="5"/>
+      <w:bookmarkEnd w:id="6"/>
     </w:p>
     <w:p/>
     <w:p>
@@ -2703,12 +2621,12 @@
       <w:pPr>
         <w:pStyle w:val="Ttulo1"/>
       </w:pPr>
-      <w:bookmarkStart w:id="6" w:name="_Toc12571396"/>
+      <w:bookmarkStart w:id="7" w:name="_Toc12571396"/>
       <w:r>
         <w:lastRenderedPageBreak/>
         <w:t>DOCUMENTACION DE LOS CASOS DE USO</w:t>
       </w:r>
-      <w:bookmarkEnd w:id="6"/>
+      <w:bookmarkEnd w:id="7"/>
     </w:p>
     <w:tbl>
       <w:tblPr>
@@ -8094,24 +8012,23 @@
       <w:pPr>
         <w:pStyle w:val="Ttulo1"/>
       </w:pPr>
-      <w:bookmarkStart w:id="7" w:name="_Toc12571397"/>
+      <w:bookmarkStart w:id="8" w:name="_Toc12571397"/>
       <w:r>
         <w:lastRenderedPageBreak/>
         <w:t>DIAGRAMA DE CLASES</w:t>
       </w:r>
-      <w:bookmarkEnd w:id="7"/>
+      <w:bookmarkEnd w:id="8"/>
     </w:p>
     <w:p>
-      <w:bookmarkStart w:id="8" w:name="_GoBack"/>
       <w:r>
         <w:rPr>
           <w:noProof/>
         </w:rPr>
         <w:drawing>
-          <wp:inline distT="0" distB="0" distL="0" distR="0" wp14:anchorId="47FEB989" wp14:editId="34DC36C0">
+          <wp:inline distT="0" distB="0" distL="0" distR="0" wp14:anchorId="5236FF70" wp14:editId="0E9E76C1">
             <wp:extent cx="5400040" cy="5842635"/>
             <wp:effectExtent l="0" t="0" r="0" b="5715"/>
-            <wp:docPr id="3" name="Imagen 3"/>
+            <wp:docPr id="4" name="Imagen 4" descr="Imagen que contiene texto&#10;&#10;Descripción generada automáticamente"/>
             <wp:cNvGraphicFramePr>
               <a:graphicFrameLocks xmlns:a="http://schemas.openxmlformats.org/drawingml/2006/main" noChangeAspect="1"/>
             </wp:cNvGraphicFramePr>
@@ -8119,7 +8036,7 @@
               <a:graphicData uri="http://schemas.openxmlformats.org/drawingml/2006/picture">
                 <pic:pic xmlns:pic="http://schemas.openxmlformats.org/drawingml/2006/picture">
                   <pic:nvPicPr>
-                    <pic:cNvPr id="3" name="PROYECTO Diagrama de clases.png"/>
+                    <pic:cNvPr id="4" name="PROYECTO Diagrama de clases.png"/>
                     <pic:cNvPicPr/>
                   </pic:nvPicPr>
                   <pic:blipFill>
@@ -8149,20 +8066,19 @@
           </wp:inline>
         </w:drawing>
       </w:r>
-      <w:bookmarkEnd w:id="8"/>
     </w:p>
     <w:p>
       <w:r>
         <w:br w:type="page"/>
       </w:r>
     </w:p>
-    <w:p/>
     <w:p>
       <w:pPr>
         <w:pStyle w:val="Ttulo1"/>
       </w:pPr>
       <w:bookmarkStart w:id="9" w:name="_Toc12571398"/>
       <w:r>
+        <w:lastRenderedPageBreak/>
         <w:t>DIAGRAMA DE SECUENCIAS</w:t>
       </w:r>
       <w:bookmarkEnd w:id="9"/>
@@ -12529,7 +12445,7 @@
 </file>
 
 <file path=customXml/itemProps2.xml><?xml version="1.0" encoding="utf-8"?>
-<ds:datastoreItem xmlns:ds="http://schemas.openxmlformats.org/officeDocument/2006/customXml" ds:itemID="{6FE5E886-2B96-415C-A53B-40E02F3D6F7F}">
+<ds:datastoreItem xmlns:ds="http://schemas.openxmlformats.org/officeDocument/2006/customXml" ds:itemID="{2F1CEE6D-87CC-4B5E-AC90-53867CC90742}">
   <ds:schemaRefs>
     <ds:schemaRef ds:uri="http://schemas.openxmlformats.org/officeDocument/2006/bibliography"/>
   </ds:schemaRefs>

</xml_diff>

<commit_message>
subiendo modelo entidad relacion en pdf y png
</commit_message>
<xml_diff>
--- a/DOCUMENTACION.docx
+++ b/DOCUMENTACION.docx
@@ -10,6 +10,7 @@
           <w:docPartUnique/>
         </w:docPartObj>
       </w:sdtPr>
+      <w:sdtEndPr/>
       <w:sdtContent>
         <w:p>
           <w:r>
@@ -187,6 +188,7 @@
                                       <w:dataBinding w:prefixMappings="xmlns:ns0='http://purl.org/dc/elements/1.1/' xmlns:ns1='http://schemas.openxmlformats.org/package/2006/metadata/core-properties' " w:xpath="/ns1:coreProperties[1]/ns0:title[1]" w:storeItemID="{6C3C8BC8-F283-45AE-878A-BAB7291924A1}"/>
                                       <w:text/>
                                     </w:sdtPr>
+                                    <w:sdtEndPr/>
                                     <w:sdtContent>
                                       <w:r>
                                         <w:rPr>
@@ -792,6 +794,7 @@
                                   <w:dataBinding w:prefixMappings="xmlns:ns0='http://purl.org/dc/elements/1.1/' xmlns:ns1='http://schemas.openxmlformats.org/package/2006/metadata/core-properties' " w:xpath="/ns1:coreProperties[1]/ns0:subject[1]" w:storeItemID="{6C3C8BC8-F283-45AE-878A-BAB7291924A1}"/>
                                   <w:text/>
                                 </w:sdtPr>
+                                <w:sdtEndPr/>
                                 <w:sdtContent>
                                   <w:p>
                                     <w:pPr>
@@ -830,6 +833,7 @@
                                   <w:dataBinding w:prefixMappings="xmlns:ns0='http://purl.org/dc/elements/1.1/' xmlns:ns1='http://schemas.openxmlformats.org/package/2006/metadata/core-properties' " w:xpath="/ns1:coreProperties[1]/ns0:creator[1]" w:storeItemID="{6C3C8BC8-F283-45AE-878A-BAB7291924A1}"/>
                                   <w:text/>
                                 </w:sdtPr>
+                                <w:sdtEndPr/>
                                 <w:sdtContent>
                                   <w:p>
                                     <w:pPr>
@@ -923,6 +927,7 @@
                                   <w:dataBinding w:prefixMappings="xmlns:ns0='http://purl.org/dc/elements/1.1/' xmlns:ns1='http://schemas.openxmlformats.org/package/2006/metadata/core-properties' " w:xpath="/ns1:coreProperties[1]/ns0:subject[1]" w:storeItemID="{6C3C8BC8-F283-45AE-878A-BAB7291924A1}"/>
                                   <w:text/>
                                 </w:sdtPr>
+                                <w:sdtEndPr/>
                                 <w:sdtContent>
                                   <w:p>
                                     <w:pPr>
@@ -961,6 +966,7 @@
                                   <w:dataBinding w:prefixMappings="xmlns:ns0='http://purl.org/dc/elements/1.1/' xmlns:ns1='http://schemas.openxmlformats.org/package/2006/metadata/core-properties' " w:xpath="/ns1:coreProperties[1]/ns0:creator[1]" w:storeItemID="{6C3C8BC8-F283-45AE-878A-BAB7291924A1}"/>
                                   <w:text/>
                                 </w:sdtPr>
+                                <w:sdtEndPr/>
                                 <w:sdtContent>
                                   <w:p>
                                     <w:pPr>
@@ -1421,6 +1427,7 @@
                                     <w:dataBinding w:prefixMappings="xmlns:ns0='http://schemas.openxmlformats.org/officeDocument/2006/extended-properties' " w:xpath="/ns0:Properties[1]/ns0:Company[1]" w:storeItemID="{6668398D-A668-4E3E-A5EB-62B293D839F1}"/>
                                     <w:text/>
                                   </w:sdtPr>
+                                  <w:sdtEndPr/>
                                   <w:sdtContent>
                                     <w:r>
                                       <w:rPr>
@@ -1653,6 +1660,7 @@
                                     <w:calendar w:val="gregorian"/>
                                   </w:date>
                                 </w:sdtPr>
+                                <w:sdtEndPr/>
                                 <w:sdtContent>
                                   <w:p>
                                     <w:pPr>
@@ -1811,15 +1819,7 @@
             <w:rPr>
               <w:lang w:val="es-ES"/>
             </w:rPr>
-            <w:t>Cont</w:t>
-          </w:r>
-          <w:bookmarkStart w:id="4" w:name="_GoBack"/>
-          <w:bookmarkEnd w:id="4"/>
-          <w:r>
-            <w:rPr>
-              <w:lang w:val="es-ES"/>
-            </w:rPr>
-            <w:t>enido</w:t>
+            <w:t>Contenido</w:t>
           </w:r>
         </w:p>
         <w:p>
@@ -2272,12 +2272,12 @@
       <w:pPr>
         <w:pStyle w:val="Ttulo1"/>
       </w:pPr>
-      <w:bookmarkStart w:id="5" w:name="_Toc12571394"/>
+      <w:bookmarkStart w:id="2" w:name="_Toc12571394"/>
       <w:r>
         <w:lastRenderedPageBreak/>
         <w:t>DESCRIPCION DE NUESTRA PROPUESTA</w:t>
       </w:r>
-      <w:bookmarkEnd w:id="5"/>
+      <w:bookmarkEnd w:id="2"/>
     </w:p>
     <w:p/>
     <w:p>
@@ -2552,12 +2552,12 @@
       <w:pPr>
         <w:pStyle w:val="Ttulo1"/>
       </w:pPr>
-      <w:bookmarkStart w:id="6" w:name="_Toc12571395"/>
+      <w:bookmarkStart w:id="3" w:name="_Toc12571395"/>
       <w:r>
         <w:lastRenderedPageBreak/>
         <w:t>DIAGRAMA DE CASOS DE USO</w:t>
       </w:r>
-      <w:bookmarkEnd w:id="6"/>
+      <w:bookmarkEnd w:id="3"/>
     </w:p>
     <w:p/>
     <w:p>
@@ -2621,12 +2621,12 @@
       <w:pPr>
         <w:pStyle w:val="Ttulo1"/>
       </w:pPr>
-      <w:bookmarkStart w:id="7" w:name="_Toc12571396"/>
+      <w:bookmarkStart w:id="4" w:name="_Toc12571396"/>
       <w:r>
         <w:lastRenderedPageBreak/>
         <w:t>DOCUMENTACION DE LOS CASOS DE USO</w:t>
       </w:r>
-      <w:bookmarkEnd w:id="7"/>
+      <w:bookmarkEnd w:id="4"/>
     </w:p>
     <w:tbl>
       <w:tblPr>
@@ -3499,10 +3499,7 @@
               <w:t>No hay stocks ni en el local</w:t>
             </w:r>
             <w:r>
-              <w:t xml:space="preserve"> </w:t>
-            </w:r>
-            <w:r>
-              <w:t>y/o</w:t>
+              <w:t xml:space="preserve"> y/o</w:t>
             </w:r>
             <w:r>
               <w:t xml:space="preserve"> sucursal</w:t>
@@ -7760,10 +7757,7 @@
           </w:p>
           <w:p>
             <w:r>
-              <w:t>3</w:t>
-            </w:r>
-            <w:r>
-              <w:t>.- Consulta si el envío es para un local o un cliente</w:t>
+              <w:t>3.- Consulta si el envío es para un local o un cliente</w:t>
             </w:r>
           </w:p>
         </w:tc>
@@ -8012,12 +8006,12 @@
       <w:pPr>
         <w:pStyle w:val="Ttulo1"/>
       </w:pPr>
-      <w:bookmarkStart w:id="8" w:name="_Toc12571397"/>
+      <w:bookmarkStart w:id="5" w:name="_Toc12571397"/>
       <w:r>
         <w:lastRenderedPageBreak/>
         <w:t>DIAGRAMA DE CLASES</w:t>
       </w:r>
-      <w:bookmarkEnd w:id="8"/>
+      <w:bookmarkEnd w:id="5"/>
     </w:p>
     <w:p>
       <w:r>
@@ -8076,12 +8070,12 @@
       <w:pPr>
         <w:pStyle w:val="Ttulo1"/>
       </w:pPr>
-      <w:bookmarkStart w:id="9" w:name="_Toc12571398"/>
+      <w:bookmarkStart w:id="6" w:name="_Toc12571398"/>
       <w:r>
         <w:lastRenderedPageBreak/>
         <w:t>DIAGRAMA DE SECUENCIAS</w:t>
       </w:r>
-      <w:bookmarkEnd w:id="9"/>
+      <w:bookmarkEnd w:id="6"/>
     </w:p>
     <w:p>
       <w:pPr>
@@ -8443,16 +8437,7 @@
         <w:jc w:val="center"/>
       </w:pPr>
       <w:r>
-        <w:t xml:space="preserve">Diagrama de secuencia </w:t>
-      </w:r>
-      <w:r>
-        <w:t>6</w:t>
-      </w:r>
-      <w:r>
-        <w:t xml:space="preserve">: </w:t>
-      </w:r>
-      <w:r>
-        <w:t>Modificar usuario</w:t>
+        <w:t>Diagrama de secuencia 6: Modificar usuario</w:t>
       </w:r>
     </w:p>
     <w:p>
@@ -8464,12 +8449,12 @@
       <w:pPr>
         <w:pStyle w:val="Ttulo1"/>
       </w:pPr>
-      <w:bookmarkStart w:id="10" w:name="_Toc12571399"/>
+      <w:bookmarkStart w:id="7" w:name="_Toc12571399"/>
       <w:r>
         <w:lastRenderedPageBreak/>
         <w:t>MODELO ENTIDAD RELACION DE LA BASE DE DATOS</w:t>
       </w:r>
-      <w:bookmarkEnd w:id="10"/>
+      <w:bookmarkEnd w:id="7"/>
     </w:p>
     <w:p/>
     <w:p>
@@ -8478,10 +8463,10 @@
           <w:noProof/>
         </w:rPr>
         <w:drawing>
-          <wp:inline distT="0" distB="0" distL="0" distR="0" wp14:anchorId="18296DCF" wp14:editId="435F9454">
-            <wp:extent cx="5400040" cy="3824605"/>
+          <wp:inline distT="0" distB="0" distL="0" distR="0" wp14:anchorId="0C898B64" wp14:editId="073DC7DA">
+            <wp:extent cx="5400040" cy="4805680"/>
             <wp:effectExtent l="0" t="0" r="0" b="0"/>
-            <wp:docPr id="2093652709" name="Imagen 1"/>
+            <wp:docPr id="3" name="Imagen 3" descr="Imagen que contiene texto&#10;&#10;Descripción generada automáticamente"/>
             <wp:cNvGraphicFramePr>
               <a:graphicFrameLocks xmlns:a="http://schemas.openxmlformats.org/drawingml/2006/main" noChangeAspect="1"/>
             </wp:cNvGraphicFramePr>
@@ -8489,11 +8474,11 @@
               <a:graphicData uri="http://schemas.openxmlformats.org/drawingml/2006/picture">
                 <pic:pic xmlns:pic="http://schemas.openxmlformats.org/drawingml/2006/picture">
                   <pic:nvPicPr>
-                    <pic:cNvPr id="0" name="Imagen 1"/>
+                    <pic:cNvPr id="3" name="PROYECTO MODELO ER-BD_REMOTA.png"/>
                     <pic:cNvPicPr/>
                   </pic:nvPicPr>
                   <pic:blipFill>
-                    <a:blip r:embed="rId17">
+                    <a:blip r:embed="rId17" cstate="print">
                       <a:extLst>
                         <a:ext uri="{28A0092B-C50C-407E-A947-70E740481C1C}">
                           <a14:useLocalDpi xmlns:a14="http://schemas.microsoft.com/office/drawing/2010/main" val="0"/>
@@ -8507,7 +8492,7 @@
                   <pic:spPr>
                     <a:xfrm>
                       <a:off x="0" y="0"/>
-                      <a:ext cx="5400040" cy="3824605"/>
+                      <a:ext cx="5400040" cy="4805680"/>
                     </a:xfrm>
                     <a:prstGeom prst="rect">
                       <a:avLst/>
@@ -8519,6 +8504,8 @@
           </wp:inline>
         </w:drawing>
       </w:r>
+      <w:bookmarkStart w:id="8" w:name="_GoBack"/>
+      <w:bookmarkEnd w:id="8"/>
     </w:p>
     <w:p/>
     <w:p/>
@@ -8580,6 +8567,7 @@
         <w:docPartUnique/>
       </w:docPartObj>
     </w:sdtPr>
+    <w:sdtEndPr/>
     <w:sdtContent>
       <w:p>
         <w:pPr>
@@ -12445,7 +12433,7 @@
 </file>
 
 <file path=customXml/itemProps2.xml><?xml version="1.0" encoding="utf-8"?>
-<ds:datastoreItem xmlns:ds="http://schemas.openxmlformats.org/officeDocument/2006/customXml" ds:itemID="{2F1CEE6D-87CC-4B5E-AC90-53867CC90742}">
+<ds:datastoreItem xmlns:ds="http://schemas.openxmlformats.org/officeDocument/2006/customXml" ds:itemID="{E2B2FE09-D243-4A93-A54B-150B8A31D19C}">
   <ds:schemaRefs>
     <ds:schemaRef ds:uri="http://schemas.openxmlformats.org/officeDocument/2006/bibliography"/>
   </ds:schemaRefs>

</xml_diff>